<commit_message>
Modificado los sonidos(volumen) + pequeñas modificaciones
</commit_message>
<xml_diff>
--- a/Assets/Sonidos implementar.docx
+++ b/Assets/Sonidos implementar.docx
@@ -378,103 +378,110 @@
       <w:r>
         <w:t>sniper</w:t>
       </w:r>
+      <w:proofErr w:type="spellEnd"/>
+    </w:p>
+    <w:p>
+      <w:r>
+        <w:t xml:space="preserve">Sonido en los </w:t>
+      </w:r>
+      <w:proofErr w:type="spellStart"/>
+      <w:r>
+        <w:t>menus</w:t>
+      </w:r>
+      <w:proofErr w:type="spellEnd"/>
+    </w:p>
+    <w:p>
+      <w:r>
+        <w:t xml:space="preserve">Sonido de </w:t>
+      </w:r>
+      <w:proofErr w:type="spellStart"/>
+      <w:r>
+        <w:t>dash</w:t>
+      </w:r>
+      <w:proofErr w:type="spellEnd"/>
+      <w:r>
+        <w:t xml:space="preserve"> explosivo (darle diferenciación)</w:t>
+      </w:r>
+    </w:p>
+    <w:p>
+      <w:r>
+        <w:t xml:space="preserve">Sonido de </w:t>
+      </w:r>
+      <w:r>
+        <w:t>comprimirse (</w:t>
+      </w:r>
+      <w:r>
+        <w:t>efecto de muerte)</w:t>
+      </w:r>
+      <w:r>
+        <w:t xml:space="preserve"> (debe durar menos de 0.3 </w:t>
+      </w:r>
+      <w:proofErr w:type="spellStart"/>
+      <w:r>
+        <w:t>seg</w:t>
+      </w:r>
+      <w:proofErr w:type="spellEnd"/>
+      <w:r>
+        <w:t>)</w:t>
+      </w:r>
+      <w:r>
+        <w:t xml:space="preserve"> (</w:t>
+      </w:r>
+      <w:proofErr w:type="spellStart"/>
+      <w:r>
+        <w:t>Prefab</w:t>
+      </w:r>
+      <w:proofErr w:type="spellEnd"/>
+      <w:r>
+        <w:t>&gt;</w:t>
+      </w:r>
+      <w:proofErr w:type="spellStart"/>
+      <w:r>
+        <w:t>Effects</w:t>
+      </w:r>
+      <w:proofErr w:type="spellEnd"/>
+      <w:r>
+        <w:t>&gt;</w:t>
+      </w:r>
+      <w:proofErr w:type="spellStart"/>
+      <w:r>
+        <w:t>DieEffects</w:t>
+      </w:r>
+      <w:proofErr w:type="spellEnd"/>
+      <w:r>
+        <w:t>&gt;</w:t>
+      </w:r>
+      <w:proofErr w:type="spellStart"/>
+      <w:r>
+        <w:t>Comrpimir_</w:t>
+      </w:r>
+      <w:proofErr w:type="gramStart"/>
+      <w:r>
+        <w:t>DieEffect</w:t>
+      </w:r>
+      <w:proofErr w:type="spellEnd"/>
+      <w:r>
+        <w:t>(</w:t>
+      </w:r>
+      <w:proofErr w:type="spellStart"/>
+      <w:proofErr w:type="gramEnd"/>
+      <w:r>
+        <w:t>AudioSource</w:t>
+      </w:r>
+      <w:proofErr w:type="spellEnd"/>
+      <w:r>
+        <w:t>)</w:t>
+      </w:r>
+      <w:r>
+        <w:t>)</w:t>
+      </w:r>
+    </w:p>
+    <w:p>
+      <w:r>
+        <w:t>Mejorar sonido de escopeta</w:t>
+      </w:r>
       <w:bookmarkStart w:id="0" w:name="_GoBack"/>
       <w:bookmarkEnd w:id="0"/>
-      <w:proofErr w:type="spellEnd"/>
-    </w:p>
-    <w:p>
-      <w:r>
-        <w:t xml:space="preserve">Sonido en los </w:t>
-      </w:r>
-      <w:proofErr w:type="spellStart"/>
-      <w:r>
-        <w:t>menus</w:t>
-      </w:r>
-      <w:proofErr w:type="spellEnd"/>
-    </w:p>
-    <w:p>
-      <w:r>
-        <w:t xml:space="preserve">Sonido de </w:t>
-      </w:r>
-      <w:proofErr w:type="spellStart"/>
-      <w:r>
-        <w:t>dash</w:t>
-      </w:r>
-      <w:proofErr w:type="spellEnd"/>
-      <w:r>
-        <w:t xml:space="preserve"> explosivo (darle diferenciación)</w:t>
-      </w:r>
-    </w:p>
-    <w:p>
-      <w:r>
-        <w:t xml:space="preserve">Sonido de </w:t>
-      </w:r>
-      <w:r>
-        <w:t>comprimirse (</w:t>
-      </w:r>
-      <w:r>
-        <w:t>efecto de muerte)</w:t>
-      </w:r>
-      <w:r>
-        <w:t xml:space="preserve"> (debe durar menos de 0.3 </w:t>
-      </w:r>
-      <w:proofErr w:type="spellStart"/>
-      <w:r>
-        <w:t>seg</w:t>
-      </w:r>
-      <w:proofErr w:type="spellEnd"/>
-      <w:r>
-        <w:t>)</w:t>
-      </w:r>
-      <w:r>
-        <w:t xml:space="preserve"> (</w:t>
-      </w:r>
-      <w:proofErr w:type="spellStart"/>
-      <w:r>
-        <w:t>Prefab</w:t>
-      </w:r>
-      <w:proofErr w:type="spellEnd"/>
-      <w:r>
-        <w:t>&gt;</w:t>
-      </w:r>
-      <w:proofErr w:type="spellStart"/>
-      <w:r>
-        <w:t>Effects</w:t>
-      </w:r>
-      <w:proofErr w:type="spellEnd"/>
-      <w:r>
-        <w:t>&gt;</w:t>
-      </w:r>
-      <w:proofErr w:type="spellStart"/>
-      <w:r>
-        <w:t>DieEffects</w:t>
-      </w:r>
-      <w:proofErr w:type="spellEnd"/>
-      <w:r>
-        <w:t>&gt;</w:t>
-      </w:r>
-      <w:proofErr w:type="spellStart"/>
-      <w:r>
-        <w:t>Comrpimir_</w:t>
-      </w:r>
-      <w:r>
-        <w:t>DieEffect</w:t>
-      </w:r>
-      <w:proofErr w:type="spellEnd"/>
-      <w:r>
-        <w:t>(</w:t>
-      </w:r>
-      <w:proofErr w:type="spellStart"/>
-      <w:r>
-        <w:t>AudioSource</w:t>
-      </w:r>
-      <w:proofErr w:type="spellEnd"/>
-      <w:r>
-        <w:t>)</w:t>
-      </w:r>
-      <w:r>
-        <w:t>)</w:t>
-      </w:r>
     </w:p>
     <w:p/>
     <w:sectPr>
@@ -504,7 +511,7 @@
       </w:pPr>
     </w:pPrDefault>
   </w:docDefaults>
-  <w:latentStyles w:defLockedState="0" w:defUIPriority="99" w:defSemiHidden="0" w:defUnhideWhenUsed="0" w:defQFormat="0" w:count="375">
+  <w:latentStyles w:defLockedState="0" w:defUIPriority="99" w:defSemiHidden="0" w:defUnhideWhenUsed="0" w:defQFormat="0" w:count="376">
     <w:lsdException w:name="Normal" w:uiPriority="0" w:qFormat="1"/>
     <w:lsdException w:name="heading 1" w:uiPriority="9" w:qFormat="1"/>
     <w:lsdException w:name="heading 2" w:semiHidden="1" w:uiPriority="9" w:unhideWhenUsed="1" w:qFormat="1"/>
@@ -610,7 +617,6 @@
     <w:lsdException w:name="HTML Sample" w:semiHidden="1" w:unhideWhenUsed="1"/>
     <w:lsdException w:name="HTML Typewriter" w:semiHidden="1" w:unhideWhenUsed="1"/>
     <w:lsdException w:name="HTML Variable" w:semiHidden="1" w:unhideWhenUsed="1"/>
-    <w:lsdException w:name="Normal Table" w:semiHidden="1" w:unhideWhenUsed="1"/>
     <w:lsdException w:name="annotation subject" w:semiHidden="1" w:unhideWhenUsed="1"/>
     <w:lsdException w:name="No List" w:semiHidden="1" w:unhideWhenUsed="1"/>
     <w:lsdException w:name="Outline List 1" w:semiHidden="1" w:unhideWhenUsed="1"/>
@@ -657,10 +663,8 @@
     <w:lsdException w:name="Table Subtle 2" w:semiHidden="1" w:unhideWhenUsed="1"/>
     <w:lsdException w:name="Table Web 1" w:semiHidden="1" w:unhideWhenUsed="1"/>
     <w:lsdException w:name="Table Web 2" w:semiHidden="1" w:unhideWhenUsed="1"/>
-    <w:lsdException w:name="Table Web 3" w:semiHidden="1" w:unhideWhenUsed="1"/>
     <w:lsdException w:name="Balloon Text" w:semiHidden="1" w:unhideWhenUsed="1"/>
     <w:lsdException w:name="Table Grid" w:uiPriority="39"/>
-    <w:lsdException w:name="Table Theme" w:semiHidden="1" w:unhideWhenUsed="1"/>
     <w:lsdException w:name="Placeholder Text" w:semiHidden="1"/>
     <w:lsdException w:name="No Spacing" w:uiPriority="1" w:qFormat="1"/>
     <w:lsdException w:name="Light Shading" w:uiPriority="60"/>
@@ -880,6 +884,7 @@
     <w:lsdException w:name="Smart Hyperlink" w:semiHidden="1" w:unhideWhenUsed="1"/>
     <w:lsdException w:name="Hashtag" w:semiHidden="1" w:unhideWhenUsed="1"/>
     <w:lsdException w:name="Unresolved Mention" w:semiHidden="1" w:unhideWhenUsed="1"/>
+    <w:lsdException w:name="Smart Link" w:semiHidden="1" w:unhideWhenUsed="1"/>
   </w:latentStyles>
   <w:style w:type="paragraph" w:default="1" w:styleId="Normal">
     <w:name w:val="Normal"/>

</xml_diff>